<commit_message>
inclui partes esquecidas anteriormente
</commit_message>
<xml_diff>
--- a/EntregaFinal/Contribuições do Grupo.docx
+++ b/EntregaFinal/Contribuições do Grupo.docx
@@ -289,7 +289,7 @@
         <w:rPr>
           <w:rtl w:val="0"/>
         </w:rPr>
-        <w:t xml:space="preserve">Millena Costa, Gabriel Ferreira e Danilo Murilo.</w:t>
+        <w:t xml:space="preserve">Danilo Murilo, Millena Costa, Gabriel Bezerra e Gabriel Ferreira.</w:t>
       </w:r>
     </w:p>
     <w:p>
@@ -380,6 +380,63 @@
           <w:rtl w:val="0"/>
         </w:rPr>
         <w:t xml:space="preserve">Gabriel Bezerra</w:t>
+      </w:r>
+    </w:p>
+    <w:p>
+      <w:pPr>
+        <w:rPr/>
+      </w:pPr>
+      <w:r>
+        <w:rPr>
+          <w:rtl w:val="0"/>
+        </w:rPr>
+      </w:r>
+    </w:p>
+    <w:p>
+      <w:pPr>
+        <w:rPr>
+          <w:b w:val="1"/>
+        </w:rPr>
+      </w:pPr>
+      <w:r>
+        <w:rPr>
+          <w:b w:val="1"/>
+          <w:rtl w:val="0"/>
+        </w:rPr>
+        <w:t xml:space="preserve">7. Diagrama de Classes:</w:t>
+      </w:r>
+    </w:p>
+    <w:p>
+      <w:pPr>
+        <w:rPr/>
+      </w:pPr>
+      <w:r>
+        <w:rPr>
+          <w:rtl w:val="0"/>
+        </w:rPr>
+      </w:r>
+    </w:p>
+    <w:p>
+      <w:pPr>
+        <w:rPr/>
+      </w:pPr>
+      <w:r>
+        <w:rPr>
+          <w:rtl w:val="0"/>
+        </w:rPr>
+        <w:t xml:space="preserve">Gabriel Bezerra,</w:t>
+      </w:r>
+      <w:r>
+        <w:rPr>
+          <w:b w:val="1"/>
+          <w:rtl w:val="0"/>
+        </w:rPr>
+        <w:t xml:space="preserve"> </w:t>
+      </w:r>
+      <w:r>
+        <w:rPr>
+          <w:rtl w:val="0"/>
+        </w:rPr>
       </w:r>
     </w:p>
     <w:sectPr>

</xml_diff>